<commit_message>
update TA offic hour
</commit_message>
<xml_diff>
--- a/cs569syllabus.docx
+++ b/cs569syllabus.docx
@@ -1,6 +1,6 @@
 
 <file path=word/document.xml><?xml version="1.0" encoding="utf-8"?>
-<w:document xmlns:wpc="http://schemas.microsoft.com/office/word/2010/wordprocessingCanvas" xmlns:mo="http://schemas.microsoft.com/office/mac/office/2008/main" xmlns:mc="http://schemas.openxmlformats.org/markup-compatibility/2006" xmlns:mv="urn:schemas-microsoft-com:mac:vml" xmlns:o="urn:schemas-microsoft-com:office:office" xmlns:r="http://schemas.openxmlformats.org/officeDocument/2006/relationships" xmlns:m="http://schemas.openxmlformats.org/officeDocument/2006/math" xmlns:v="urn:schemas-microsoft-com:vml" xmlns:wp14="http://schemas.microsoft.com/office/word/2010/wordprocessingDrawing" xmlns:wp="http://schemas.openxmlformats.org/drawingml/2006/wordprocessingDrawing" xmlns:w10="urn:schemas-microsoft-com:office:word" xmlns:w="http://schemas.openxmlformats.org/wordprocessingml/2006/main" xmlns:w14="http://schemas.microsoft.com/office/word/2010/wordml" xmlns:wpg="http://schemas.microsoft.com/office/word/2010/wordprocessingGroup" xmlns:wpi="http://schemas.microsoft.com/office/word/2010/wordprocessingInk" xmlns:wne="http://schemas.microsoft.com/office/word/2006/wordml" xmlns:wps="http://schemas.microsoft.com/office/word/2010/wordprocessingShape" mc:Ignorable="w14 wp14">
+<w:document xmlns:ve="http://schemas.openxmlformats.org/markup-compatibility/2006" xmlns:o="urn:schemas-microsoft-com:office:office" xmlns:r="http://schemas.openxmlformats.org/officeDocument/2006/relationships" xmlns:m="http://schemas.openxmlformats.org/officeDocument/2006/math" xmlns:v="urn:schemas-microsoft-com:vml" xmlns:wp="http://schemas.openxmlformats.org/drawingml/2006/wordprocessingDrawing" xmlns:w10="urn:schemas-microsoft-com:office:word" xmlns:w="http://schemas.openxmlformats.org/wordprocessingml/2006/main" xmlns:wne="http://schemas.microsoft.com/office/word/2006/wordml">
   <w:body>
     <w:p>
       <w:pPr>
@@ -13,7 +13,7 @@
     </w:p>
     <w:p>
       <w:pPr>
-        <w:pStyle w:val="Heading3"/>
+        <w:pStyle w:val="3"/>
       </w:pPr>
       <w:r>
         <w:rPr>
@@ -30,7 +30,7 @@
     </w:p>
     <w:p>
       <w:pPr>
-        <w:pStyle w:val="Heading3"/>
+        <w:pStyle w:val="3"/>
         <w:tabs>
           <w:tab w:val="left" w:pos="8355"/>
         </w:tabs>
@@ -53,7 +53,7 @@
     </w:p>
     <w:p>
       <w:pPr>
-        <w:pStyle w:val="Heading3"/>
+        <w:pStyle w:val="3"/>
       </w:pPr>
       <w:r>
         <w:rPr>
@@ -62,12 +62,17 @@
         <w:t xml:space="preserve">* </w:t>
       </w:r>
       <w:r>
-        <w:t>Professor’s name:  Alex Groce</w:t>
-      </w:r>
+        <w:t xml:space="preserve">Professor’s name:  Alex </w:t>
+      </w:r>
+      <w:proofErr w:type="spellStart"/>
+      <w:r>
+        <w:t>Groce</w:t>
+      </w:r>
+      <w:proofErr w:type="spellEnd"/>
     </w:p>
     <w:p>
       <w:pPr>
-        <w:pStyle w:val="Heading3"/>
+        <w:pStyle w:val="3"/>
       </w:pPr>
       <w:r>
         <w:rPr>
@@ -84,7 +89,7 @@
     </w:p>
     <w:p>
       <w:pPr>
-        <w:pStyle w:val="Heading3"/>
+        <w:pStyle w:val="3"/>
         <w:rPr>
           <w:color w:val="0A0AB6"/>
         </w:rPr>
@@ -95,10 +100,10 @@
         </w:rPr>
         <w:t xml:space="preserve">♦ </w:t>
       </w:r>
-      <w:hyperlink r:id="rId6" w:history="1">
+      <w:hyperlink r:id="rId5" w:history="1">
         <w:r>
           <w:rPr>
-            <w:rStyle w:val="Hyperlink"/>
+            <w:rStyle w:val="a3"/>
           </w:rPr>
           <w:t>http://www.cs.cmu.edu/~agroce</w:t>
         </w:r>
@@ -125,14 +130,32 @@
         <w:rPr>
           <w:color w:val="0A0AB6"/>
         </w:rPr>
-        <w:t>Tue and Thur 1:00-2:00</w:t>
+        <w:t xml:space="preserve">Tue and </w:t>
+      </w:r>
+      <w:proofErr w:type="spellStart"/>
+      <w:r>
+        <w:rPr>
+          <w:color w:val="0A0AB6"/>
+        </w:rPr>
+        <w:t>Thur</w:t>
+      </w:r>
+      <w:proofErr w:type="spellEnd"/>
+      <w:r>
+        <w:rPr>
+          <w:color w:val="0A0AB6"/>
+        </w:rPr>
+        <w:t xml:space="preserve"> 1:00-2:00</w:t>
       </w:r>
     </w:p>
     <w:p>
       <w:pPr>
-        <w:pStyle w:val="Heading3"/>
-        <w:rPr>
-          <w:color w:val="0A0AB6"/>
+        <w:pStyle w:val="3"/>
+        <w:rPr>
+          <w:rFonts w:eastAsiaTheme="minorEastAsia" w:hint="eastAsia"/>
+          <w:color w:val="0A0AB6"/>
+          <w:sz w:val="18"/>
+          <w:szCs w:val="18"/>
+          <w:lang w:eastAsia="zh-CN"/>
         </w:rPr>
       </w:pPr>
       <w:r>
@@ -156,39 +179,99 @@
       <w:r>
         <w:rPr>
           <w:color w:val="0A0AB6"/>
-          <w:sz w:val="20"/>
-          <w:szCs w:val="20"/>
-        </w:rPr>
-        <w:t xml:space="preserve">Hongyan Yi </w:t>
-      </w:r>
-      <w:r>
-        <w:rPr>
-          <w:color w:val="0A0AB6"/>
-          <w:sz w:val="20"/>
-          <w:szCs w:val="20"/>
+          <w:sz w:val="18"/>
+          <w:szCs w:val="18"/>
+        </w:rPr>
+        <w:t>Hongyan</w:t>
+      </w:r>
+      <w:r>
+        <w:rPr>
+          <w:rFonts w:eastAsiaTheme="minorEastAsia" w:hint="eastAsia"/>
+          <w:color w:val="0A0AB6"/>
+          <w:sz w:val="18"/>
+          <w:szCs w:val="18"/>
+          <w:lang w:eastAsia="zh-CN"/>
+        </w:rPr>
+        <w:t xml:space="preserve"> </w:t>
+      </w:r>
+      <w:r>
+        <w:rPr>
+          <w:rFonts w:eastAsiaTheme="minorEastAsia" w:hint="eastAsia"/>
+          <w:color w:val="0A0AB6"/>
+          <w:sz w:val="18"/>
+          <w:szCs w:val="18"/>
+          <w:lang w:eastAsia="zh-CN"/>
         </w:rPr>
         <w:t>(</w:t>
       </w:r>
       <w:r>
         <w:rPr>
-          <w:color w:val="0A0AB6"/>
-          <w:sz w:val="20"/>
-          <w:szCs w:val="20"/>
+          <w:rFonts w:eastAsiaTheme="minorEastAsia" w:hint="eastAsia"/>
+          <w:color w:val="0A0AB6"/>
+          <w:sz w:val="18"/>
+          <w:szCs w:val="18"/>
+          <w:lang w:eastAsia="zh-CN"/>
+        </w:rPr>
+        <w:t>Angie</w:t>
+      </w:r>
+      <w:r>
+        <w:rPr>
+          <w:rFonts w:eastAsiaTheme="minorEastAsia" w:hint="eastAsia"/>
+          <w:color w:val="0A0AB6"/>
+          <w:sz w:val="18"/>
+          <w:szCs w:val="18"/>
+          <w:lang w:eastAsia="zh-CN"/>
+        </w:rPr>
+        <w:t>)</w:t>
+      </w:r>
+      <w:r>
+        <w:rPr>
+          <w:rFonts w:eastAsiaTheme="minorEastAsia" w:hint="eastAsia"/>
+          <w:color w:val="0A0AB6"/>
+          <w:sz w:val="18"/>
+          <w:szCs w:val="18"/>
+          <w:lang w:eastAsia="zh-CN"/>
+        </w:rPr>
+        <w:t xml:space="preserve"> </w:t>
+      </w:r>
+      <w:r>
+        <w:rPr>
+          <w:color w:val="0A0AB6"/>
+          <w:sz w:val="18"/>
+          <w:szCs w:val="18"/>
+        </w:rPr>
+        <w:t xml:space="preserve">Yi </w:t>
+      </w:r>
+      <w:r>
+        <w:rPr>
+          <w:rFonts w:eastAsiaTheme="minorEastAsia" w:hint="eastAsia"/>
+          <w:color w:val="0A0AB6"/>
+          <w:sz w:val="18"/>
+          <w:szCs w:val="18"/>
+          <w:lang w:eastAsia="zh-CN"/>
+        </w:rPr>
+        <w:t xml:space="preserve">   </w:t>
+      </w:r>
+      <w:r>
+        <w:rPr>
+          <w:color w:val="0A0AB6"/>
+          <w:sz w:val="18"/>
+          <w:szCs w:val="18"/>
         </w:rPr>
         <w:t>yih@</w:t>
       </w:r>
       <w:r>
         <w:rPr>
           <w:color w:val="0A0AB6"/>
-          <w:sz w:val="20"/>
-          <w:szCs w:val="20"/>
-        </w:rPr>
-        <w:t>oregonstate.edu)</w:t>
+          <w:sz w:val="18"/>
+          <w:szCs w:val="18"/>
+        </w:rPr>
+        <w:t>oregonstate.edu</w:t>
       </w:r>
     </w:p>
     <w:p>
       <w:pPr>
-        <w:pStyle w:val="Heading3"/>
+        <w:pStyle w:val="3"/>
         <w:rPr>
           <w:rFonts w:eastAsiaTheme="minorEastAsia"/>
           <w:color w:val="0A0AB6"/>
@@ -217,20 +300,142 @@
         </w:rPr>
         <w:t xml:space="preserve"> </w:t>
       </w:r>
-      <w:r>
-        <w:rPr>
-          <w:color w:val="0A0AB6"/>
-          <w:sz w:val="20"/>
-          <w:szCs w:val="20"/>
-        </w:rPr>
-        <w:t>TBD</w:t>
-      </w:r>
       <w:bookmarkStart w:id="0" w:name="_GoBack"/>
       <w:bookmarkEnd w:id="0"/>
+      <w:r>
+        <w:rPr>
+          <w:rFonts w:eastAsiaTheme="minorEastAsia" w:hint="eastAsia"/>
+          <w:color w:val="0A0AB6"/>
+          <w:sz w:val="20"/>
+          <w:szCs w:val="20"/>
+          <w:lang w:eastAsia="zh-CN"/>
+        </w:rPr>
+        <w:t xml:space="preserve">Monday </w:t>
+      </w:r>
+      <w:r>
+        <w:rPr>
+          <w:rFonts w:eastAsiaTheme="minorEastAsia" w:hint="eastAsia"/>
+          <w:color w:val="0A0AB6"/>
+          <w:sz w:val="20"/>
+          <w:szCs w:val="20"/>
+          <w:lang w:eastAsia="zh-CN"/>
+        </w:rPr>
+        <w:t>9:</w:t>
+      </w:r>
+      <w:r>
+        <w:rPr>
+          <w:rFonts w:eastAsiaTheme="minorEastAsia" w:hint="eastAsia"/>
+          <w:color w:val="0A0AB6"/>
+          <w:sz w:val="20"/>
+          <w:szCs w:val="20"/>
+          <w:lang w:eastAsia="zh-CN"/>
+        </w:rPr>
+        <w:t>3</w:t>
+      </w:r>
+      <w:r>
+        <w:rPr>
+          <w:rFonts w:eastAsiaTheme="minorEastAsia" w:hint="eastAsia"/>
+          <w:color w:val="0A0AB6"/>
+          <w:sz w:val="20"/>
+          <w:szCs w:val="20"/>
+          <w:lang w:eastAsia="zh-CN"/>
+        </w:rPr>
+        <w:t>0AM-11:</w:t>
+      </w:r>
+      <w:r>
+        <w:rPr>
+          <w:rFonts w:eastAsiaTheme="minorEastAsia" w:hint="eastAsia"/>
+          <w:color w:val="0A0AB6"/>
+          <w:sz w:val="20"/>
+          <w:szCs w:val="20"/>
+          <w:lang w:eastAsia="zh-CN"/>
+        </w:rPr>
+        <w:t>3</w:t>
+      </w:r>
+      <w:r>
+        <w:rPr>
+          <w:rFonts w:eastAsiaTheme="minorEastAsia" w:hint="eastAsia"/>
+          <w:color w:val="0A0AB6"/>
+          <w:sz w:val="20"/>
+          <w:szCs w:val="20"/>
+          <w:lang w:eastAsia="zh-CN"/>
+        </w:rPr>
+        <w:t>0AM</w:t>
+      </w:r>
+      <w:r>
+        <w:rPr>
+          <w:rFonts w:eastAsiaTheme="minorEastAsia" w:hint="eastAsia"/>
+          <w:color w:val="0A0AB6"/>
+          <w:sz w:val="20"/>
+          <w:szCs w:val="20"/>
+          <w:lang w:eastAsia="zh-CN"/>
+        </w:rPr>
+        <w:t xml:space="preserve"> </w:t>
+      </w:r>
+      <w:r>
+        <w:rPr>
+          <w:rFonts w:eastAsiaTheme="minorEastAsia" w:hint="eastAsia"/>
+          <w:color w:val="0A0AB6"/>
+          <w:sz w:val="20"/>
+          <w:szCs w:val="20"/>
+          <w:lang w:eastAsia="zh-CN"/>
+        </w:rPr>
+        <w:t xml:space="preserve"> </w:t>
+      </w:r>
+      <w:r>
+        <w:rPr>
+          <w:rFonts w:eastAsiaTheme="minorEastAsia" w:hint="eastAsia"/>
+          <w:color w:val="0A0AB6"/>
+          <w:sz w:val="20"/>
+          <w:szCs w:val="20"/>
+          <w:lang w:eastAsia="zh-CN"/>
+        </w:rPr>
+        <w:t xml:space="preserve">at </w:t>
+      </w:r>
+      <w:r>
+        <w:rPr>
+          <w:rFonts w:eastAsiaTheme="minorEastAsia" w:hint="eastAsia"/>
+          <w:color w:val="0A0AB6"/>
+          <w:sz w:val="20"/>
+          <w:szCs w:val="20"/>
+          <w:lang w:eastAsia="zh-CN"/>
+        </w:rPr>
+        <w:t xml:space="preserve"> </w:t>
+      </w:r>
+      <w:r>
+        <w:rPr>
+          <w:rFonts w:eastAsiaTheme="minorEastAsia" w:hint="eastAsia"/>
+          <w:color w:val="0A0AB6"/>
+          <w:sz w:val="20"/>
+          <w:szCs w:val="20"/>
+          <w:lang w:eastAsia="zh-CN"/>
+        </w:rPr>
+        <w:t>Kell</w:t>
+      </w:r>
+      <w:r>
+        <w:rPr>
+          <w:rFonts w:eastAsiaTheme="minorEastAsia" w:hint="eastAsia"/>
+          <w:color w:val="0A0AB6"/>
+          <w:sz w:val="20"/>
+          <w:szCs w:val="20"/>
+          <w:lang w:eastAsia="zh-CN"/>
+        </w:rPr>
+        <w:t>e</w:t>
+      </w:r>
+      <w:r>
+        <w:rPr>
+          <w:rFonts w:eastAsiaTheme="minorEastAsia" w:hint="eastAsia"/>
+          <w:color w:val="0A0AB6"/>
+          <w:sz w:val="20"/>
+          <w:szCs w:val="20"/>
+          <w:lang w:eastAsia="zh-CN"/>
+        </w:rPr>
+        <w:t>y Atrium</w:t>
+      </w:r>
     </w:p>
     <w:p>
       <w:pPr>
-        <w:pStyle w:val="Heading3"/>
+        <w:pStyle w:val="3"/>
         <w:rPr>
           <w:color w:val="0A0AB6"/>
         </w:rPr>
@@ -262,7 +467,7 @@
     </w:p>
     <w:p>
       <w:pPr>
-        <w:pStyle w:val="Heading3"/>
+        <w:pStyle w:val="3"/>
         <w:tabs>
           <w:tab w:val="right" w:pos="9360"/>
         </w:tabs>
@@ -301,7 +506,7 @@
     </w:p>
     <w:p>
       <w:pPr>
-        <w:pStyle w:val="Heading3"/>
+        <w:pStyle w:val="3"/>
       </w:pPr>
       <w:r>
         <w:rPr>
@@ -376,15 +581,34 @@
           <w:color w:val="0A0AB6"/>
           <w:sz w:val="20"/>
         </w:rPr>
-        <w:t>delivered” via a github</w:t>
-      </w:r>
-      <w:r>
-        <w:rPr>
-          <w:rFonts w:ascii="Arial" w:hAnsi="Arial"/>
-          <w:color w:val="0A0AB6"/>
-          <w:sz w:val="20"/>
-        </w:rPr>
-        <w:t xml:space="preserve"> repository.  You will need a g</w:t>
+        <w:t xml:space="preserve">delivered” via a </w:t>
+      </w:r>
+      <w:proofErr w:type="spellStart"/>
+      <w:r>
+        <w:rPr>
+          <w:rFonts w:ascii="Arial" w:hAnsi="Arial"/>
+          <w:color w:val="0A0AB6"/>
+          <w:sz w:val="20"/>
+        </w:rPr>
+        <w:t>github</w:t>
+      </w:r>
+      <w:proofErr w:type="spellEnd"/>
+      <w:r>
+        <w:rPr>
+          <w:rFonts w:ascii="Arial" w:hAnsi="Arial"/>
+          <w:color w:val="0A0AB6"/>
+          <w:sz w:val="20"/>
+        </w:rPr>
+        <w:t xml:space="preserve"> repository.  You will need a </w:t>
+      </w:r>
+      <w:proofErr w:type="spellStart"/>
+      <w:r>
+        <w:rPr>
+          <w:rFonts w:ascii="Arial" w:hAnsi="Arial"/>
+          <w:color w:val="0A0AB6"/>
+          <w:sz w:val="20"/>
+        </w:rPr>
+        <w:t>g</w:t>
       </w:r>
       <w:r>
         <w:rPr>
@@ -394,6 +618,7 @@
         </w:rPr>
         <w:t>ithub</w:t>
       </w:r>
+      <w:proofErr w:type="spellEnd"/>
       <w:r>
         <w:rPr>
           <w:rFonts w:ascii="Arial" w:hAnsi="Arial"/>
@@ -488,13 +713,13 @@
       </w:pPr>
       <w:r>
         <w:rPr>
-          <w:rStyle w:val="Heading3Char"/>
+          <w:rStyle w:val="3Char"/>
         </w:rPr>
         <w:tab/>
       </w:r>
       <w:r>
         <w:rPr>
-          <w:rStyle w:val="Heading3Char"/>
+          <w:rStyle w:val="3Char"/>
           <w:b w:val="0"/>
         </w:rPr>
         <w:t>This class is a project-based, hands-on, experimental class.  The focus is on developing and properly evaluating algorithms for generating tests.  We will use TSTL, a language and tool chain for Python testing.</w:t>
@@ -507,7 +732,7 @@
       <w:pPr>
         <w:ind w:left="360" w:hanging="360"/>
         <w:rPr>
-          <w:rStyle w:val="Heading3Char"/>
+          <w:rStyle w:val="3Char"/>
         </w:rPr>
       </w:pPr>
     </w:p>
@@ -524,7 +749,7 @@
       </w:pPr>
       <w:r>
         <w:rPr>
-          <w:rStyle w:val="Heading3Char"/>
+          <w:rStyle w:val="3Char"/>
         </w:rPr>
         <w:t>* Measurable student learning outcomes:</w:t>
       </w:r>
@@ -549,10 +774,10 @@
         </w:rPr>
         <w:t xml:space="preserve">See </w:t>
       </w:r>
-      <w:hyperlink r:id="rId7" w:history="1">
+      <w:hyperlink r:id="rId6" w:history="1">
         <w:r>
           <w:rPr>
-            <w:rStyle w:val="Hyperlink"/>
+            <w:rStyle w:val="a3"/>
             <w:sz w:val="20"/>
           </w:rPr>
           <w:t>Student Learning Outcomes</w:t>
@@ -603,7 +828,7 @@
     </w:p>
     <w:p>
       <w:pPr>
-        <w:pStyle w:val="ListParagraph"/>
+        <w:pStyle w:val="a7"/>
         <w:numPr>
           <w:ilvl w:val="0"/>
           <w:numId w:val="23"/>
@@ -650,7 +875,7 @@
       </w:pPr>
       <w:r>
         <w:rPr>
-          <w:rStyle w:val="Heading3Char"/>
+          <w:rStyle w:val="3Char"/>
         </w:rPr>
         <w:t>* Learning resources:</w:t>
       </w:r>
@@ -750,7 +975,7 @@
     </w:p>
     <w:p>
       <w:pPr>
-        <w:pStyle w:val="ListParagraph"/>
+        <w:pStyle w:val="a7"/>
         <w:numPr>
           <w:ilvl w:val="0"/>
           <w:numId w:val="12"/>
@@ -768,8 +993,19 @@
           <w:sz w:val="20"/>
           <w:szCs w:val="20"/>
         </w:rPr>
-        <w:t>The SPIN Model Checker, by Gerard Holzmann</w:t>
-      </w:r>
+        <w:t xml:space="preserve">The SPIN Model Checker, by Gerard </w:t>
+      </w:r>
+      <w:proofErr w:type="spellStart"/>
+      <w:r>
+        <w:rPr>
+          <w:rFonts w:ascii="Arial" w:hAnsi="Arial" w:cs="Arial"/>
+          <w:i/>
+          <w:sz w:val="20"/>
+          <w:szCs w:val="20"/>
+        </w:rPr>
+        <w:t>Holzmann</w:t>
+      </w:r>
+      <w:proofErr w:type="spellEnd"/>
     </w:p>
     <w:p>
       <w:pPr>
@@ -789,7 +1025,7 @@
       </w:pPr>
       <w:r>
         <w:rPr>
-          <w:rStyle w:val="Heading3Char"/>
+          <w:rStyle w:val="3Char"/>
         </w:rPr>
         <w:lastRenderedPageBreak/>
         <w:t>* Evaluation of student performance:</w:t>
@@ -857,7 +1093,15 @@
         <w:contextualSpacing/>
       </w:pPr>
       <w:r>
-        <w:t>This is a project-based class.  Your grade will be based on your performance on the project.  The project will be submitted via github, and details on the project milestones are given in the projects.txt file in the root of the class repository.</w:t>
+        <w:t xml:space="preserve">This is a project-based class.  Your grade will be based on your performance on the project.  The project will be submitted via </w:t>
+      </w:r>
+      <w:proofErr w:type="spellStart"/>
+      <w:r>
+        <w:t>github</w:t>
+      </w:r>
+      <w:proofErr w:type="spellEnd"/>
+      <w:r>
+        <w:t>, and details on the project milestones are given in the projects.txt file in the root of the class repository.</w:t>
       </w:r>
     </w:p>
     <w:p>
@@ -901,7 +1145,7 @@
           <w:bottom w:w="15" w:type="dxa"/>
           <w:right w:w="15" w:type="dxa"/>
         </w:tblCellMar>
-        <w:tblLook w:val="04A0" w:firstRow="1" w:lastRow="0" w:firstColumn="1" w:lastColumn="0" w:noHBand="0" w:noVBand="1"/>
+        <w:tblLook w:val="04A0"/>
       </w:tblPr>
       <w:tblGrid>
         <w:gridCol w:w="729"/>
@@ -1522,13 +1766,13 @@
         <w:spacing w:after="100"/>
       </w:pPr>
       <w:r>
-        <w:t xml:space="preserve">I encourage students to work together and learn from one another on labs and assignments. However, I do expect you to turn in your OWN work. Working with someone does not include copying someone else's work and changing a small amount of that work, such as variable names, comments, spacing, etc. During group assignments you and your partners may turn in one assignment per group with everyone's name attached. Working together is discouraged on exams, quizzes, and the final. At NO point should you copy work from the internet, and if you do copy material from an external resource, then you need to cite the resource and author(s). Cheating and plagiarism are not taken lightly! You will receive a zero on your first abuse of these rules. In the case of shared work, the student sharing the work and the student copying the work will both receive zeros. On the second abuse, your name(s) will be given to the EECS </w:t>
+        <w:t xml:space="preserve">I encourage students to work together and learn from one another on labs and assignments. However, I do expect you to turn in your OWN work. Working with someone does not include copying someone else's work and changing a small amount of that work, such as variable names, comments, spacing, etc. During group assignments you and your partners may turn in one assignment per group with everyone's name attached. Working together is discouraged on exams, quizzes, and the final. At NO point should you copy work from the internet, and if you do copy material from an external resource, then you need to cite the resource and author(s). Cheating and plagiarism are not taken lightly! You will receive a zero on your first abuse of these rules. In the case of shared work, the student sharing the work and the student copying the work will both receive zeros. On the second abuse, your name(s) will be given to the EECS department, where </w:t>
       </w:r>
       <w:r>
         <w:lastRenderedPageBreak/>
-        <w:t xml:space="preserve">department, where they will handle the details. Please read the </w:t>
-      </w:r>
-      <w:hyperlink r:id="rId8" w:history="1">
+        <w:t xml:space="preserve">they will handle the details. Please read the </w:t>
+      </w:r>
+      <w:hyperlink r:id="rId7" w:history="1">
         <w:r>
           <w:rPr>
             <w:color w:val="0000FF"/>
@@ -1540,7 +1784,7 @@
       <w:r>
         <w:t xml:space="preserve">, </w:t>
       </w:r>
-      <w:hyperlink r:id="rId9" w:history="1">
+      <w:hyperlink r:id="rId8" w:history="1">
         <w:r>
           <w:rPr>
             <w:color w:val="0000FF"/>
@@ -1552,7 +1796,7 @@
       <w:r>
         <w:t xml:space="preserve">, and </w:t>
       </w:r>
-      <w:hyperlink r:id="rId10" w:anchor="Section2883" w:history="1">
+      <w:hyperlink r:id="rId9" w:anchor="Section2883" w:history="1">
         <w:r>
           <w:rPr>
             <w:color w:val="0000FF"/>
@@ -1601,7 +1845,7 @@
     </w:p>
     <w:p>
       <w:pPr>
-        <w:pStyle w:val="Heading3"/>
+        <w:pStyle w:val="3"/>
       </w:pPr>
       <w:r>
         <w:t>Expectations for Student Conduct:</w:t>
@@ -1654,10 +1898,10 @@
         </w:rPr>
         <w:t xml:space="preserve">Student conduct is governed by the university’s policies, as explained in the </w:t>
       </w:r>
-      <w:hyperlink r:id="rId11" w:history="1">
+      <w:hyperlink r:id="rId10" w:history="1">
         <w:r>
           <w:rPr>
-            <w:rStyle w:val="Hyperlink"/>
+            <w:rStyle w:val="a3"/>
             <w:sz w:val="20"/>
           </w:rPr>
           <w:t>Office of Student Conduct: information and regulations</w:t>
@@ -1681,7 +1925,7 @@
     </w:p>
     <w:p>
       <w:pPr>
-        <w:pStyle w:val="NormalWeb"/>
+        <w:pStyle w:val="a5"/>
         <w:spacing w:before="120" w:after="0"/>
         <w:ind w:left="360"/>
         <w:rPr>
@@ -1701,7 +1945,7 @@
     </w:p>
     <w:p>
       <w:pPr>
-        <w:pStyle w:val="NormalWeb"/>
+        <w:pStyle w:val="a5"/>
         <w:numPr>
           <w:ilvl w:val="0"/>
           <w:numId w:val="10"/>
@@ -1742,7 +1986,7 @@
     </w:p>
     <w:p>
       <w:pPr>
-        <w:pStyle w:val="NormalWeb"/>
+        <w:pStyle w:val="a5"/>
         <w:numPr>
           <w:ilvl w:val="0"/>
           <w:numId w:val="10"/>
@@ -1783,7 +2027,7 @@
     </w:p>
     <w:p>
       <w:pPr>
-        <w:pStyle w:val="NormalWeb"/>
+        <w:pStyle w:val="a5"/>
         <w:numPr>
           <w:ilvl w:val="0"/>
           <w:numId w:val="10"/>
@@ -1824,7 +2068,7 @@
     </w:p>
     <w:p>
       <w:pPr>
-        <w:pStyle w:val="NormalWeb"/>
+        <w:pStyle w:val="a5"/>
         <w:numPr>
           <w:ilvl w:val="0"/>
           <w:numId w:val="10"/>
@@ -1865,7 +2109,7 @@
     </w:p>
     <w:p>
       <w:pPr>
-        <w:pStyle w:val="NormalWeb"/>
+        <w:pStyle w:val="a5"/>
         <w:numPr>
           <w:ilvl w:val="0"/>
           <w:numId w:val="10"/>
@@ -1906,7 +2150,7 @@
     </w:p>
     <w:p>
       <w:pPr>
-        <w:pStyle w:val="NormalWeb"/>
+        <w:pStyle w:val="a5"/>
         <w:numPr>
           <w:ilvl w:val="0"/>
           <w:numId w:val="10"/>
@@ -1947,7 +2191,7 @@
     </w:p>
     <w:p>
       <w:pPr>
-        <w:pStyle w:val="NormalWeb"/>
+        <w:pStyle w:val="a5"/>
         <w:numPr>
           <w:ilvl w:val="0"/>
           <w:numId w:val="10"/>
@@ -1988,7 +2232,7 @@
     </w:p>
     <w:p>
       <w:pPr>
-        <w:pStyle w:val="NormalWeb"/>
+        <w:pStyle w:val="a5"/>
         <w:numPr>
           <w:ilvl w:val="0"/>
           <w:numId w:val="10"/>
@@ -2029,7 +2273,7 @@
     </w:p>
     <w:p>
       <w:pPr>
-        <w:pStyle w:val="NormalWeb"/>
+        <w:pStyle w:val="a5"/>
         <w:spacing w:before="120" w:after="0"/>
         <w:ind w:left="360"/>
         <w:rPr>
@@ -2049,7 +2293,7 @@
     </w:p>
     <w:p>
       <w:pPr>
-        <w:pStyle w:val="NormalWeb"/>
+        <w:pStyle w:val="a5"/>
         <w:spacing w:before="120" w:after="0"/>
         <w:ind w:left="360"/>
         <w:rPr>
@@ -2069,7 +2313,7 @@
     </w:p>
     <w:p>
       <w:pPr>
-        <w:pStyle w:val="Heading3"/>
+        <w:pStyle w:val="3"/>
         <w:rPr>
           <w:color w:val="0A0AB6"/>
           <w:sz w:val="20"/>
@@ -2143,10 +2387,10 @@
         </w:rPr>
         <w:t xml:space="preserve">— If you experience computer difficulties, need help downloading a browser or plug-in, assistance logging into the course, or if you experience any errors or problems while in your online course, contact the OSU Help Desk for assistance.  You can call (541) 737-3474, email </w:t>
       </w:r>
-      <w:hyperlink r:id="rId12" w:history="1">
+      <w:hyperlink r:id="rId11" w:history="1">
         <w:r>
           <w:rPr>
-            <w:rStyle w:val="Hyperlink"/>
+            <w:rStyle w:val="a3"/>
             <w:color w:val="0A0AB6"/>
             <w:sz w:val="20"/>
           </w:rPr>
@@ -2161,10 +2405,10 @@
         </w:rPr>
         <w:t xml:space="preserve"> or visit the </w:t>
       </w:r>
-      <w:hyperlink r:id="rId13" w:history="1">
+      <w:hyperlink r:id="rId12" w:history="1">
         <w:r>
           <w:rPr>
-            <w:rStyle w:val="Hyperlink"/>
+            <w:rStyle w:val="a3"/>
             <w:color w:val="0A0AB6"/>
             <w:sz w:val="20"/>
           </w:rPr>
@@ -2280,10 +2524,10 @@
         </w:rPr>
         <w:t xml:space="preserve"> a new Online Tutoring Service - </w:t>
       </w:r>
-      <w:hyperlink r:id="rId14" w:history="1">
+      <w:hyperlink r:id="rId13" w:history="1">
         <w:r>
           <w:rPr>
-            <w:rStyle w:val="Hyperlink"/>
+            <w:rStyle w:val="a3"/>
             <w:rFonts w:ascii="Arial" w:hAnsi="Arial"/>
             <w:color w:val="0A0AB6"/>
             <w:sz w:val="20"/>
@@ -2297,7 +2541,25 @@
           <w:color w:val="0A0AB6"/>
           <w:sz w:val="20"/>
         </w:rPr>
-        <w:t xml:space="preserve"> to meet the needs of Ecampus students.  </w:t>
+        <w:t xml:space="preserve"> to meet the needs of </w:t>
+      </w:r>
+      <w:proofErr w:type="spellStart"/>
+      <w:r>
+        <w:rPr>
+          <w:rFonts w:ascii="Arial" w:hAnsi="Arial"/>
+          <w:color w:val="0A0AB6"/>
+          <w:sz w:val="20"/>
+        </w:rPr>
+        <w:t>Ecampus</w:t>
+      </w:r>
+      <w:proofErr w:type="spellEnd"/>
+      <w:r>
+        <w:rPr>
+          <w:rFonts w:ascii="Arial" w:hAnsi="Arial"/>
+          <w:color w:val="0A0AB6"/>
+          <w:sz w:val="20"/>
+        </w:rPr>
+        <w:t xml:space="preserve"> students.  </w:t>
       </w:r>
     </w:p>
     <w:p>
@@ -2325,13 +2587,41 @@
           <w:sz w:val="20"/>
         </w:rPr>
       </w:pPr>
-      <w:r>
-        <w:rPr>
-          <w:rFonts w:ascii="Arial" w:hAnsi="Arial"/>
-          <w:color w:val="0A0AB6"/>
-          <w:sz w:val="20"/>
-        </w:rPr>
-        <w:t>NetTutor is a leading provider of online tutoring and learner support services fully staffed by experienced, trained and monitored tutors.  Students connect to live tutors from any computer that has Internet access.  NetTutor provides a virtual whiteboard that allows tutors and students to work on problems in a real time environment.  They also have an online writing lab where tutors critique and return essays within 24 to 48 hours.</w:t>
+      <w:proofErr w:type="spellStart"/>
+      <w:r>
+        <w:rPr>
+          <w:rFonts w:ascii="Arial" w:hAnsi="Arial"/>
+          <w:color w:val="0A0AB6"/>
+          <w:sz w:val="20"/>
+        </w:rPr>
+        <w:t>NetTutor</w:t>
+      </w:r>
+      <w:proofErr w:type="spellEnd"/>
+      <w:r>
+        <w:rPr>
+          <w:rFonts w:ascii="Arial" w:hAnsi="Arial"/>
+          <w:color w:val="0A0AB6"/>
+          <w:sz w:val="20"/>
+        </w:rPr>
+        <w:t xml:space="preserve"> is a leading provider of online tutoring and learner support services fully staffed by experienced, trained and monitored tutors.  Students connect to live tutors from any computer that has Internet access.  </w:t>
+      </w:r>
+      <w:proofErr w:type="spellStart"/>
+      <w:r>
+        <w:rPr>
+          <w:rFonts w:ascii="Arial" w:hAnsi="Arial"/>
+          <w:color w:val="0A0AB6"/>
+          <w:sz w:val="20"/>
+        </w:rPr>
+        <w:t>NetTutor</w:t>
+      </w:r>
+      <w:proofErr w:type="spellEnd"/>
+      <w:r>
+        <w:rPr>
+          <w:rFonts w:ascii="Arial" w:hAnsi="Arial"/>
+          <w:color w:val="0A0AB6"/>
+          <w:sz w:val="20"/>
+        </w:rPr>
+        <w:t xml:space="preserve"> provides a virtual whiteboard that allows tutors and students to work on problems in a real time environment.  They also have an online writing lab where tutors critique and return essays within 24 to 48 hours.</w:t>
       </w:r>
     </w:p>
     <w:p>
@@ -2345,7 +2635,7 @@
       </w:pPr>
       <w:r>
         <w:rPr>
-          <w:rStyle w:val="Heading3Char"/>
+          <w:rStyle w:val="3Char"/>
           <w:color w:val="0A0AB6"/>
         </w:rPr>
         <w:t>♣ Course Evaluation:</w:t>
@@ -2412,7 +2702,25 @@
           <w:color w:val="0A0AB6"/>
           <w:sz w:val="20"/>
         </w:rPr>
-        <w:t xml:space="preserve"> — Course evaluation results are extremely important and are used to help me improve this course and the learning experience of future students.  Results from the 19 multiple choice questions are tabulated anonymously and go directly to instructors and department heads.  Student comments on the open-ended questions are compiled and confidentially forwarded to each instructor, per OSU procedures.  The online Student Evaluation of Teaching form will be available toward the end of each term, and you will be sent instructions by Ecampus. You will login to “Student Online Services” to respond to the online questionnaire. The results on the form are anonymous and are not tabulated until after grades are posted.</w:t>
+        <w:t xml:space="preserve"> — Course evaluation results are extremely important and are used to help me improve this course and the learning experience of future students.  Results from the 19 multiple choice questions are tabulated anonymously and go directly to instructors and department heads.  Student comments on the open-ended questions are compiled and confidentially forwarded to each instructor, per OSU procedures.  The online Student Evaluation of Teaching form will be available toward the end of each term, and you will be sent instructions by </w:t>
+      </w:r>
+      <w:proofErr w:type="spellStart"/>
+      <w:r>
+        <w:rPr>
+          <w:rFonts w:ascii="Arial" w:hAnsi="Arial"/>
+          <w:color w:val="0A0AB6"/>
+          <w:sz w:val="20"/>
+        </w:rPr>
+        <w:t>Ecampus</w:t>
+      </w:r>
+      <w:proofErr w:type="spellEnd"/>
+      <w:r>
+        <w:rPr>
+          <w:rFonts w:ascii="Arial" w:hAnsi="Arial"/>
+          <w:color w:val="0A0AB6"/>
+          <w:sz w:val="20"/>
+        </w:rPr>
+        <w:t>. You will login to “Student Online Services” to respond to the online questionnaire. The results on the form are anonymous and are not tabulated until after grades are posted.</w:t>
       </w:r>
     </w:p>
     <w:p>
@@ -2463,7 +2771,7 @@
 </file>
 
 <file path=word/numbering.xml><?xml version="1.0" encoding="utf-8"?>
-<w:numbering xmlns:wpc="http://schemas.microsoft.com/office/word/2010/wordprocessingCanvas" xmlns:mo="http://schemas.microsoft.com/office/mac/office/2008/main" xmlns:mc="http://schemas.openxmlformats.org/markup-compatibility/2006" xmlns:mv="urn:schemas-microsoft-com:mac:vml" xmlns:o="urn:schemas-microsoft-com:office:office" xmlns:r="http://schemas.openxmlformats.org/officeDocument/2006/relationships" xmlns:m="http://schemas.openxmlformats.org/officeDocument/2006/math" xmlns:v="urn:schemas-microsoft-com:vml" xmlns:wp14="http://schemas.microsoft.com/office/word/2010/wordprocessingDrawing" xmlns:wp="http://schemas.openxmlformats.org/drawingml/2006/wordprocessingDrawing" xmlns:w10="urn:schemas-microsoft-com:office:word" xmlns:w="http://schemas.openxmlformats.org/wordprocessingml/2006/main" xmlns:w14="http://schemas.microsoft.com/office/word/2010/wordml" xmlns:wpg="http://schemas.microsoft.com/office/word/2010/wordprocessingGroup" xmlns:wpi="http://schemas.microsoft.com/office/word/2010/wordprocessingInk" xmlns:wne="http://schemas.microsoft.com/office/word/2006/wordml" xmlns:wps="http://schemas.microsoft.com/office/word/2010/wordprocessingShape" mc:Ignorable="w14 wp14">
+<w:numbering xmlns:ve="http://schemas.openxmlformats.org/markup-compatibility/2006" xmlns:o="urn:schemas-microsoft-com:office:office" xmlns:r="http://schemas.openxmlformats.org/officeDocument/2006/relationships" xmlns:m="http://schemas.openxmlformats.org/officeDocument/2006/math" xmlns:v="urn:schemas-microsoft-com:vml" xmlns:wp="http://schemas.openxmlformats.org/drawingml/2006/wordprocessingDrawing" xmlns:w10="urn:schemas-microsoft-com:office:word" xmlns:w="http://schemas.openxmlformats.org/wordprocessingml/2006/main" xmlns:wne="http://schemas.microsoft.com/office/word/2006/wordml">
   <w:abstractNum w:abstractNumId="0">
     <w:nsid w:val="042814B1"/>
     <w:multiLevelType w:val="multilevel"/>
@@ -5801,17 +6109,17 @@
 </file>
 
 <file path=word/styles.xml><?xml version="1.0" encoding="utf-8"?>
-<w:styles xmlns:mc="http://schemas.openxmlformats.org/markup-compatibility/2006" xmlns:r="http://schemas.openxmlformats.org/officeDocument/2006/relationships" xmlns:w="http://schemas.openxmlformats.org/wordprocessingml/2006/main" xmlns:w14="http://schemas.microsoft.com/office/word/2010/wordml" mc:Ignorable="w14">
+<w:styles xmlns:r="http://schemas.openxmlformats.org/officeDocument/2006/relationships" xmlns:w="http://schemas.openxmlformats.org/wordprocessingml/2006/main">
   <w:docDefaults>
     <w:rPrDefault>
       <w:rPr>
-        <w:rFonts w:ascii="Calibri" w:eastAsia="Calibri" w:hAnsi="Calibri" w:cs="Times New Roman"/>
+        <w:rFonts w:ascii="Calibri" w:eastAsiaTheme="minorEastAsia" w:hAnsi="Calibri" w:cs="Times New Roman"/>
         <w:lang w:val="en-US" w:eastAsia="en-US" w:bidi="ar-SA"/>
       </w:rPr>
     </w:rPrDefault>
     <w:pPrDefault/>
   </w:docDefaults>
-  <w:latentStyles w:defLockedState="0" w:defUIPriority="99" w:defSemiHidden="1" w:defUnhideWhenUsed="1" w:defQFormat="0" w:count="276">
+  <w:latentStyles w:defLockedState="0" w:defUIPriority="99" w:defSemiHidden="1" w:defUnhideWhenUsed="1" w:defQFormat="0" w:count="267">
     <w:lsdException w:name="Normal" w:semiHidden="0" w:uiPriority="0" w:unhideWhenUsed="0" w:qFormat="1"/>
     <w:lsdException w:name="heading 1" w:semiHidden="0" w:uiPriority="9" w:unhideWhenUsed="0" w:qFormat="1"/>
     <w:lsdException w:name="heading 2" w:uiPriority="9" w:qFormat="1"/>
@@ -5951,7 +6259,7 @@
     <w:lsdException w:name="Bibliography" w:uiPriority="37"/>
     <w:lsdException w:name="TOC Heading" w:uiPriority="39" w:qFormat="1"/>
   </w:latentStyles>
-  <w:style w:type="paragraph" w:default="1" w:styleId="Normal">
+  <w:style w:type="paragraph" w:default="1" w:styleId="a">
     <w:name w:val="Normal"/>
     <w:qFormat/>
     <w:rsid w:val="00FC3B33"/>
@@ -5961,11 +6269,11 @@
       <w:szCs w:val="24"/>
     </w:rPr>
   </w:style>
-  <w:style w:type="paragraph" w:styleId="Heading3">
+  <w:style w:type="paragraph" w:styleId="3">
     <w:name w:val="heading 3"/>
-    <w:basedOn w:val="Normal"/>
-    <w:next w:val="Normal"/>
-    <w:link w:val="Heading3Char"/>
+    <w:basedOn w:val="a"/>
+    <w:next w:val="a"/>
+    <w:link w:val="3Char"/>
     <w:qFormat/>
     <w:rsid w:val="00FC3B33"/>
     <w:pPr>
@@ -5981,17 +6289,18 @@
       <w:szCs w:val="26"/>
     </w:rPr>
   </w:style>
-  <w:style w:type="character" w:default="1" w:styleId="DefaultParagraphFont">
+  <w:style w:type="character" w:default="1" w:styleId="a0">
     <w:name w:val="Default Paragraph Font"/>
     <w:uiPriority w:val="1"/>
     <w:semiHidden/>
     <w:unhideWhenUsed/>
   </w:style>
-  <w:style w:type="table" w:default="1" w:styleId="TableNormal">
+  <w:style w:type="table" w:default="1" w:styleId="a1">
     <w:name w:val="Normal Table"/>
     <w:uiPriority w:val="99"/>
     <w:semiHidden/>
     <w:unhideWhenUsed/>
+    <w:qFormat/>
     <w:tblPr>
       <w:tblInd w:w="0" w:type="dxa"/>
       <w:tblCellMar>
@@ -6002,16 +6311,16 @@
       </w:tblCellMar>
     </w:tblPr>
   </w:style>
-  <w:style w:type="numbering" w:default="1" w:styleId="NoList">
+  <w:style w:type="numbering" w:default="1" w:styleId="a2">
     <w:name w:val="No List"/>
     <w:uiPriority w:val="99"/>
     <w:semiHidden/>
     <w:unhideWhenUsed/>
   </w:style>
-  <w:style w:type="character" w:customStyle="1" w:styleId="Heading3Char">
-    <w:name w:val="Heading 3 Char"/>
-    <w:basedOn w:val="DefaultParagraphFont"/>
-    <w:link w:val="Heading3"/>
+  <w:style w:type="character" w:customStyle="1" w:styleId="3Char">
+    <w:name w:val="标题 3 Char"/>
+    <w:basedOn w:val="a0"/>
+    <w:link w:val="3"/>
     <w:rsid w:val="00FC3B33"/>
     <w:rPr>
       <w:rFonts w:ascii="Arial" w:eastAsia="Times New Roman" w:hAnsi="Arial" w:cs="Arial"/>
@@ -6021,19 +6330,19 @@
       <w:szCs w:val="26"/>
     </w:rPr>
   </w:style>
-  <w:style w:type="character" w:styleId="Hyperlink">
+  <w:style w:type="character" w:styleId="a3">
     <w:name w:val="Hyperlink"/>
-    <w:basedOn w:val="DefaultParagraphFont"/>
+    <w:basedOn w:val="a0"/>
     <w:rsid w:val="00FC3B33"/>
     <w:rPr>
       <w:color w:val="0000FF"/>
       <w:u w:val="single"/>
     </w:rPr>
   </w:style>
-  <w:style w:type="paragraph" w:styleId="BalloonText">
+  <w:style w:type="paragraph" w:styleId="a4">
     <w:name w:val="Balloon Text"/>
-    <w:basedOn w:val="Normal"/>
-    <w:link w:val="BalloonTextChar"/>
+    <w:basedOn w:val="a"/>
+    <w:link w:val="Char"/>
     <w:uiPriority w:val="99"/>
     <w:semiHidden/>
     <w:unhideWhenUsed/>
@@ -6044,10 +6353,10 @@
       <w:szCs w:val="16"/>
     </w:rPr>
   </w:style>
-  <w:style w:type="character" w:customStyle="1" w:styleId="BalloonTextChar">
-    <w:name w:val="Balloon Text Char"/>
-    <w:basedOn w:val="DefaultParagraphFont"/>
-    <w:link w:val="BalloonText"/>
+  <w:style w:type="character" w:customStyle="1" w:styleId="Char">
+    <w:name w:val="批注框文本 Char"/>
+    <w:basedOn w:val="a0"/>
+    <w:link w:val="a4"/>
     <w:uiPriority w:val="99"/>
     <w:semiHidden/>
     <w:rsid w:val="00FC3B33"/>
@@ -6057,18 +6366,18 @@
       <w:szCs w:val="16"/>
     </w:rPr>
   </w:style>
-  <w:style w:type="paragraph" w:styleId="NormalWeb">
+  <w:style w:type="paragraph" w:styleId="a5">
     <w:name w:val="Normal (Web)"/>
-    <w:basedOn w:val="Normal"/>
+    <w:basedOn w:val="a"/>
     <w:uiPriority w:val="99"/>
     <w:rsid w:val="0074218C"/>
     <w:pPr>
       <w:spacing w:before="100" w:beforeAutospacing="1" w:after="100" w:afterAutospacing="1"/>
     </w:pPr>
   </w:style>
-  <w:style w:type="character" w:styleId="FollowedHyperlink">
+  <w:style w:type="character" w:styleId="a6">
     <w:name w:val="FollowedHyperlink"/>
-    <w:basedOn w:val="DefaultParagraphFont"/>
+    <w:basedOn w:val="a0"/>
     <w:uiPriority w:val="99"/>
     <w:semiHidden/>
     <w:unhideWhenUsed/>
@@ -6078,9 +6387,9 @@
       <w:u w:val="single"/>
     </w:rPr>
   </w:style>
-  <w:style w:type="paragraph" w:styleId="ListParagraph">
+  <w:style w:type="paragraph" w:styleId="a7">
     <w:name w:val="List Paragraph"/>
-    <w:basedOn w:val="Normal"/>
+    <w:basedOn w:val="a"/>
     <w:uiPriority w:val="34"/>
     <w:qFormat/>
     <w:rsid w:val="005F46E3"/>
@@ -6089,9 +6398,9 @@
       <w:contextualSpacing/>
     </w:pPr>
   </w:style>
-  <w:style w:type="character" w:styleId="CommentReference">
+  <w:style w:type="character" w:styleId="a8">
     <w:name w:val="annotation reference"/>
-    <w:basedOn w:val="DefaultParagraphFont"/>
+    <w:basedOn w:val="a0"/>
     <w:uiPriority w:val="99"/>
     <w:semiHidden/>
     <w:unhideWhenUsed/>
@@ -6101,10 +6410,10 @@
       <w:szCs w:val="16"/>
     </w:rPr>
   </w:style>
-  <w:style w:type="paragraph" w:styleId="CommentText">
+  <w:style w:type="paragraph" w:styleId="a9">
     <w:name w:val="annotation text"/>
-    <w:basedOn w:val="Normal"/>
-    <w:link w:val="CommentTextChar"/>
+    <w:basedOn w:val="a"/>
+    <w:link w:val="Char0"/>
     <w:uiPriority w:val="99"/>
     <w:semiHidden/>
     <w:unhideWhenUsed/>
@@ -6114,10 +6423,10 @@
       <w:szCs w:val="20"/>
     </w:rPr>
   </w:style>
-  <w:style w:type="character" w:customStyle="1" w:styleId="CommentTextChar">
-    <w:name w:val="Comment Text Char"/>
-    <w:basedOn w:val="DefaultParagraphFont"/>
-    <w:link w:val="CommentText"/>
+  <w:style w:type="character" w:customStyle="1" w:styleId="Char0">
+    <w:name w:val="批注文字 Char"/>
+    <w:basedOn w:val="a0"/>
+    <w:link w:val="a9"/>
     <w:uiPriority w:val="99"/>
     <w:semiHidden/>
     <w:rsid w:val="002D6F7C"/>
@@ -6125,11 +6434,11 @@
       <w:rFonts w:ascii="Times New Roman" w:eastAsia="Times New Roman" w:hAnsi="Times New Roman"/>
     </w:rPr>
   </w:style>
-  <w:style w:type="paragraph" w:styleId="CommentSubject">
+  <w:style w:type="paragraph" w:styleId="aa">
     <w:name w:val="annotation subject"/>
-    <w:basedOn w:val="CommentText"/>
-    <w:next w:val="CommentText"/>
-    <w:link w:val="CommentSubjectChar"/>
+    <w:basedOn w:val="a9"/>
+    <w:next w:val="a9"/>
+    <w:link w:val="Char1"/>
     <w:uiPriority w:val="99"/>
     <w:semiHidden/>
     <w:unhideWhenUsed/>
@@ -6139,10 +6448,10 @@
       <w:bCs/>
     </w:rPr>
   </w:style>
-  <w:style w:type="character" w:customStyle="1" w:styleId="CommentSubjectChar">
-    <w:name w:val="Comment Subject Char"/>
-    <w:basedOn w:val="CommentTextChar"/>
-    <w:link w:val="CommentSubject"/>
+  <w:style w:type="character" w:customStyle="1" w:styleId="Char1">
+    <w:name w:val="批注主题 Char"/>
+    <w:basedOn w:val="Char0"/>
+    <w:link w:val="aa"/>
     <w:uiPriority w:val="99"/>
     <w:semiHidden/>
     <w:rsid w:val="002D6F7C"/>
@@ -6152,9 +6461,9 @@
       <w:bCs/>
     </w:rPr>
   </w:style>
-  <w:style w:type="character" w:styleId="Emphasis">
+  <w:style w:type="character" w:styleId="ab">
     <w:name w:val="Emphasis"/>
-    <w:basedOn w:val="DefaultParagraphFont"/>
+    <w:basedOn w:val="a0"/>
     <w:uiPriority w:val="20"/>
     <w:qFormat/>
     <w:rsid w:val="00DF66AE"/>
@@ -6163,9 +6472,9 @@
       <w:iCs/>
     </w:rPr>
   </w:style>
-  <w:style w:type="character" w:styleId="Strong">
+  <w:style w:type="character" w:styleId="ac">
     <w:name w:val="Strong"/>
-    <w:basedOn w:val="DefaultParagraphFont"/>
+    <w:basedOn w:val="a0"/>
     <w:uiPriority w:val="22"/>
     <w:qFormat/>
     <w:rsid w:val="00082C46"/>
@@ -6562,7 +6871,7 @@
         <a:sysClr val="windowText" lastClr="000000"/>
       </a:dk1>
       <a:lt1>
-        <a:sysClr val="window" lastClr="FFFFFF"/>
+        <a:sysClr val="window" lastClr="CEEACA"/>
       </a:lt1>
       <a:dk2>
         <a:srgbClr val="1F497D"/>

</xml_diff>